<commit_message>
s-a modificat fisierele word template
</commit_message>
<xml_diff>
--- a/ServiceApp/src/main/resources/templates/certificat_garantie.docx
+++ b/ServiceApp/src/main/resources/templates/certificat_garantie.docx
@@ -315,7 +315,7 @@
     </w:p>
     <w:tbl>
       <w:tblPr>
-        <w:tblW w:w="10031" w:type="dxa"/>
+        <w:tblW w:w="9918" w:type="dxa"/>
         <w:jc w:val="center"/>
         <w:tblLayout w:type="fixed"/>
         <w:tblCellMar>
@@ -328,9 +328,7 @@
         <w:gridCol w:w="817"/>
         <w:gridCol w:w="3006"/>
         <w:gridCol w:w="1417"/>
-        <w:gridCol w:w="2126"/>
-        <w:gridCol w:w="1089"/>
-        <w:gridCol w:w="1576"/>
+        <w:gridCol w:w="4678"/>
       </w:tblGrid>
       <w:tr>
         <w:trPr>
@@ -448,7 +446,7 @@
         </w:tc>
         <w:tc>
           <w:tcPr>
-            <w:tcW w:w="2126" w:type="dxa"/>
+            <w:tcW w:w="4678" w:type="dxa"/>
             <w:tcBorders>
               <w:top w:val="single" w:sz="4" w:space="0" w:color="000000"/>
               <w:left w:val="single" w:sz="4" w:space="0" w:color="000000"/>
@@ -478,94 +476,6 @@
                 <w:lang w:val="ro-RO" w:eastAsia="ro-RO"/>
               </w:rPr>
               <w:t>Număr serial</w:t>
-            </w:r>
-          </w:p>
-        </w:tc>
-        <w:tc>
-          <w:tcPr>
-            <w:tcW w:w="1089" w:type="dxa"/>
-            <w:tcBorders>
-              <w:top w:val="single" w:sz="4" w:space="0" w:color="000000"/>
-              <w:left w:val="single" w:sz="4" w:space="0" w:color="000000"/>
-              <w:bottom w:val="single" w:sz="4" w:space="0" w:color="000000"/>
-              <w:right w:val="single" w:sz="4" w:space="0" w:color="000000"/>
-            </w:tcBorders>
-            <w:tcMar>
-              <w:top w:w="0" w:type="dxa"/>
-              <w:left w:w="108" w:type="dxa"/>
-              <w:bottom w:w="0" w:type="dxa"/>
-              <w:right w:w="108" w:type="dxa"/>
-            </w:tcMar>
-            <w:vAlign w:val="center"/>
-          </w:tcPr>
-          <w:p>
-            <w:pPr>
-              <w:jc w:val="center"/>
-              <w:rPr>
-                <w:rFonts w:ascii="Aptos" w:hAnsi="Aptos"/>
-                <w:bCs/>
-                <w:lang w:val="ro-RO" w:eastAsia="ro-RO"/>
-              </w:rPr>
-            </w:pPr>
-            <w:r>
-              <w:rPr>
-                <w:rFonts w:ascii="Aptos" w:hAnsi="Aptos"/>
-                <w:bCs/>
-                <w:lang w:val="ro-RO" w:eastAsia="ro-RO"/>
-              </w:rPr>
-              <w:t>Nr. contract</w:t>
-            </w:r>
-            <w:r>
-              <w:rPr>
-                <w:rFonts w:ascii="Aptos" w:hAnsi="Aptos"/>
-                <w:bCs/>
-                <w:lang w:val="ro-RO" w:eastAsia="ro-RO"/>
-              </w:rPr>
-              <w:t>/ Factura</w:t>
-            </w:r>
-          </w:p>
-        </w:tc>
-        <w:tc>
-          <w:tcPr>
-            <w:tcW w:w="1576" w:type="dxa"/>
-            <w:tcBorders>
-              <w:top w:val="single" w:sz="4" w:space="0" w:color="000000"/>
-              <w:left w:val="single" w:sz="4" w:space="0" w:color="000000"/>
-              <w:bottom w:val="single" w:sz="4" w:space="0" w:color="000000"/>
-              <w:right w:val="single" w:sz="4" w:space="0" w:color="000000"/>
-            </w:tcBorders>
-            <w:tcMar>
-              <w:top w:w="0" w:type="dxa"/>
-              <w:left w:w="108" w:type="dxa"/>
-              <w:bottom w:w="0" w:type="dxa"/>
-              <w:right w:w="108" w:type="dxa"/>
-            </w:tcMar>
-            <w:vAlign w:val="center"/>
-          </w:tcPr>
-          <w:p>
-            <w:pPr>
-              <w:jc w:val="center"/>
-              <w:rPr>
-                <w:rFonts w:ascii="Aptos" w:hAnsi="Aptos"/>
-                <w:bCs/>
-                <w:lang w:val="ro-RO" w:eastAsia="ro-RO"/>
-              </w:rPr>
-            </w:pPr>
-            <w:r>
-              <w:rPr>
-                <w:rFonts w:ascii="Aptos" w:hAnsi="Aptos"/>
-                <w:bCs/>
-                <w:lang w:val="ro-RO" w:eastAsia="ro-RO"/>
-              </w:rPr>
-              <w:t>Dată contract</w:t>
-            </w:r>
-            <w:r>
-              <w:rPr>
-                <w:rFonts w:ascii="Aptos" w:hAnsi="Aptos"/>
-                <w:bCs/>
-                <w:lang w:val="ro-RO" w:eastAsia="ro-RO"/>
-              </w:rPr>
-              <w:t>/ Factura</w:t>
             </w:r>
           </w:p>
         </w:tc>
@@ -646,27 +556,7 @@
                 <w:color w:val="000000"/>
                 <w:lang w:val="ro-RO" w:eastAsia="ro-RO"/>
               </w:rPr>
-              <w:t>${nameOfEquipment</w:t>
-            </w:r>
-            <w:r>
-              <w:rPr>
-                <w:rFonts w:ascii="Aptos" w:hAnsi="Aptos"/>
-                <w:b/>
-                <w:bCs/>
-                <w:color w:val="000000"/>
-                <w:lang w:val="ro-RO" w:eastAsia="ro-RO"/>
-              </w:rPr>
-              <w:t>1</w:t>
-            </w:r>
-            <w:r>
-              <w:rPr>
-                <w:rFonts w:ascii="Aptos" w:hAnsi="Aptos"/>
-                <w:b/>
-                <w:bCs/>
-                <w:color w:val="000000"/>
-                <w:lang w:val="ro-RO" w:eastAsia="ro-RO"/>
-              </w:rPr>
-              <w:t>}</w:t>
+              <w:t>${nameOfEquipment1}</w:t>
             </w:r>
           </w:p>
         </w:tc>
@@ -702,29 +592,13 @@
                 <w:b/>
                 <w:lang w:val="ro-RO" w:eastAsia="ro-RO"/>
               </w:rPr>
-              <w:t>${productCode</w:t>
-            </w:r>
-            <w:r>
-              <w:rPr>
-                <w:rFonts w:ascii="Aptos" w:hAnsi="Aptos"/>
-                <w:b/>
-                <w:lang w:val="ro-RO" w:eastAsia="ro-RO"/>
-              </w:rPr>
-              <w:t>1</w:t>
-            </w:r>
-            <w:r>
-              <w:rPr>
-                <w:rFonts w:ascii="Aptos" w:hAnsi="Aptos"/>
-                <w:b/>
-                <w:lang w:val="ro-RO" w:eastAsia="ro-RO"/>
-              </w:rPr>
-              <w:t>}</w:t>
+              <w:t>${productCode1}</w:t>
             </w:r>
           </w:p>
         </w:tc>
         <w:tc>
           <w:tcPr>
-            <w:tcW w:w="2126" w:type="dxa"/>
+            <w:tcW w:w="4678" w:type="dxa"/>
             <w:tcBorders>
               <w:top w:val="single" w:sz="4" w:space="0" w:color="000000"/>
               <w:left w:val="single" w:sz="4" w:space="0" w:color="000000"/>
@@ -752,130 +626,7 @@
                 <w:b/>
                 <w:lang w:val="ro-RO" w:eastAsia="ro-RO"/>
               </w:rPr>
-              <w:t>${serialNumber</w:t>
-            </w:r>
-            <w:r>
-              <w:rPr>
-                <w:rFonts w:ascii="Aptos" w:hAnsi="Aptos"/>
-                <w:b/>
-                <w:lang w:val="ro-RO" w:eastAsia="ro-RO"/>
-              </w:rPr>
-              <w:t>1</w:t>
-            </w:r>
-            <w:r>
-              <w:rPr>
-                <w:rFonts w:ascii="Aptos" w:hAnsi="Aptos"/>
-                <w:b/>
-                <w:lang w:val="ro-RO" w:eastAsia="ro-RO"/>
-              </w:rPr>
-              <w:t>}</w:t>
-            </w:r>
-          </w:p>
-        </w:tc>
-        <w:tc>
-          <w:tcPr>
-            <w:tcW w:w="1089" w:type="dxa"/>
-            <w:tcBorders>
-              <w:top w:val="single" w:sz="4" w:space="0" w:color="000000"/>
-              <w:left w:val="single" w:sz="4" w:space="0" w:color="000000"/>
-              <w:bottom w:val="single" w:sz="4" w:space="0" w:color="000000"/>
-              <w:right w:val="single" w:sz="4" w:space="0" w:color="000000"/>
-            </w:tcBorders>
-            <w:tcMar>
-              <w:top w:w="0" w:type="dxa"/>
-              <w:left w:w="108" w:type="dxa"/>
-              <w:bottom w:w="0" w:type="dxa"/>
-              <w:right w:w="108" w:type="dxa"/>
-            </w:tcMar>
-            <w:vAlign w:val="center"/>
-          </w:tcPr>
-          <w:p>
-            <w:pPr>
-              <w:rPr>
-                <w:rFonts w:ascii="Aptos" w:hAnsi="Aptos"/>
-                <w:b/>
-                <w:lang w:val="ro-RO" w:eastAsia="ro-RO"/>
-              </w:rPr>
-            </w:pPr>
-            <w:r>
-              <w:rPr>
-                <w:rFonts w:ascii="Aptos" w:hAnsi="Aptos"/>
-                <w:b/>
-                <w:lang w:val="ro-RO" w:eastAsia="ro-RO"/>
-              </w:rPr>
-              <w:t>${</w:t>
-            </w:r>
-            <w:proofErr w:type="spellStart"/>
-            <w:r>
-              <w:rPr>
-                <w:rFonts w:ascii="Aptos" w:hAnsi="Aptos"/>
-                <w:b/>
-                <w:lang w:val="ro-RO" w:eastAsia="ro-RO"/>
-              </w:rPr>
-              <w:t>numberOfContract</w:t>
-            </w:r>
-            <w:proofErr w:type="spellEnd"/>
-            <w:r>
-              <w:rPr>
-                <w:rFonts w:ascii="Aptos" w:hAnsi="Aptos"/>
-                <w:b/>
-                <w:lang w:val="ro-RO" w:eastAsia="ro-RO"/>
-              </w:rPr>
-              <w:t>}</w:t>
-            </w:r>
-          </w:p>
-        </w:tc>
-        <w:tc>
-          <w:tcPr>
-            <w:tcW w:w="1576" w:type="dxa"/>
-            <w:tcBorders>
-              <w:top w:val="single" w:sz="4" w:space="0" w:color="000000"/>
-              <w:left w:val="single" w:sz="4" w:space="0" w:color="000000"/>
-              <w:bottom w:val="single" w:sz="4" w:space="0" w:color="000000"/>
-              <w:right w:val="single" w:sz="4" w:space="0" w:color="000000"/>
-            </w:tcBorders>
-            <w:tcMar>
-              <w:top w:w="0" w:type="dxa"/>
-              <w:left w:w="108" w:type="dxa"/>
-              <w:bottom w:w="0" w:type="dxa"/>
-              <w:right w:w="108" w:type="dxa"/>
-            </w:tcMar>
-            <w:vAlign w:val="center"/>
-          </w:tcPr>
-          <w:p>
-            <w:pPr>
-              <w:jc w:val="center"/>
-              <w:rPr>
-                <w:rFonts w:ascii="Aptos" w:hAnsi="Aptos"/>
-                <w:b/>
-                <w:lang w:val="ro-RO" w:eastAsia="ro-RO"/>
-              </w:rPr>
-            </w:pPr>
-            <w:r>
-              <w:rPr>
-                <w:rFonts w:ascii="Aptos" w:hAnsi="Aptos"/>
-                <w:b/>
-                <w:lang w:val="ro-RO" w:eastAsia="ro-RO"/>
-              </w:rPr>
-              <w:t>${</w:t>
-            </w:r>
-            <w:proofErr w:type="spellStart"/>
-            <w:r>
-              <w:rPr>
-                <w:rFonts w:ascii="Aptos" w:hAnsi="Aptos"/>
-                <w:b/>
-                <w:lang w:val="ro-RO" w:eastAsia="ro-RO"/>
-              </w:rPr>
-              <w:t>contractDate</w:t>
-            </w:r>
-            <w:proofErr w:type="spellEnd"/>
-            <w:r>
-              <w:rPr>
-                <w:rFonts w:ascii="Aptos" w:hAnsi="Aptos"/>
-                <w:b/>
-                <w:lang w:val="ro-RO" w:eastAsia="ro-RO"/>
-              </w:rPr>
-              <w:t>}</w:t>
+              <w:t>${serialNumber1}</w:t>
             </w:r>
           </w:p>
         </w:tc>
@@ -998,7 +749,7 @@
         </w:tc>
         <w:tc>
           <w:tcPr>
-            <w:tcW w:w="2126" w:type="dxa"/>
+            <w:tcW w:w="4678" w:type="dxa"/>
             <w:tcBorders>
               <w:top w:val="single" w:sz="4" w:space="0" w:color="000000"/>
               <w:left w:val="single" w:sz="4" w:space="0" w:color="000000"/>
@@ -1026,130 +777,7 @@
                 <w:b/>
                 <w:lang w:val="ro-RO" w:eastAsia="ro-RO"/>
               </w:rPr>
-              <w:t>${serialNumber</w:t>
-            </w:r>
-            <w:r>
-              <w:rPr>
-                <w:rFonts w:ascii="Aptos" w:hAnsi="Aptos"/>
-                <w:b/>
-                <w:lang w:val="ro-RO" w:eastAsia="ro-RO"/>
-              </w:rPr>
-              <w:t>2</w:t>
-            </w:r>
-            <w:r>
-              <w:rPr>
-                <w:rFonts w:ascii="Aptos" w:hAnsi="Aptos"/>
-                <w:b/>
-                <w:lang w:val="ro-RO" w:eastAsia="ro-RO"/>
-              </w:rPr>
-              <w:t>}</w:t>
-            </w:r>
-          </w:p>
-        </w:tc>
-        <w:tc>
-          <w:tcPr>
-            <w:tcW w:w="1089" w:type="dxa"/>
-            <w:tcBorders>
-              <w:top w:val="single" w:sz="4" w:space="0" w:color="000000"/>
-              <w:left w:val="single" w:sz="4" w:space="0" w:color="000000"/>
-              <w:bottom w:val="single" w:sz="4" w:space="0" w:color="000000"/>
-              <w:right w:val="single" w:sz="4" w:space="0" w:color="000000"/>
-            </w:tcBorders>
-            <w:tcMar>
-              <w:top w:w="0" w:type="dxa"/>
-              <w:left w:w="108" w:type="dxa"/>
-              <w:bottom w:w="0" w:type="dxa"/>
-              <w:right w:w="108" w:type="dxa"/>
-            </w:tcMar>
-            <w:vAlign w:val="center"/>
-          </w:tcPr>
-          <w:p>
-            <w:pPr>
-              <w:rPr>
-                <w:rFonts w:ascii="Aptos" w:hAnsi="Aptos"/>
-                <w:b/>
-                <w:lang w:val="ro-RO" w:eastAsia="ro-RO"/>
-              </w:rPr>
-            </w:pPr>
-            <w:r>
-              <w:rPr>
-                <w:rFonts w:ascii="Aptos" w:hAnsi="Aptos"/>
-                <w:b/>
-                <w:lang w:val="ro-RO" w:eastAsia="ro-RO"/>
-              </w:rPr>
-              <w:t>${</w:t>
-            </w:r>
-            <w:proofErr w:type="spellStart"/>
-            <w:r>
-              <w:rPr>
-                <w:rFonts w:ascii="Aptos" w:hAnsi="Aptos"/>
-                <w:b/>
-                <w:lang w:val="ro-RO" w:eastAsia="ro-RO"/>
-              </w:rPr>
-              <w:t>numberOfContract</w:t>
-            </w:r>
-            <w:proofErr w:type="spellEnd"/>
-            <w:r>
-              <w:rPr>
-                <w:rFonts w:ascii="Aptos" w:hAnsi="Aptos"/>
-                <w:b/>
-                <w:lang w:val="ro-RO" w:eastAsia="ro-RO"/>
-              </w:rPr>
-              <w:t>}</w:t>
-            </w:r>
-          </w:p>
-        </w:tc>
-        <w:tc>
-          <w:tcPr>
-            <w:tcW w:w="1576" w:type="dxa"/>
-            <w:tcBorders>
-              <w:top w:val="single" w:sz="4" w:space="0" w:color="000000"/>
-              <w:left w:val="single" w:sz="4" w:space="0" w:color="000000"/>
-              <w:bottom w:val="single" w:sz="4" w:space="0" w:color="000000"/>
-              <w:right w:val="single" w:sz="4" w:space="0" w:color="000000"/>
-            </w:tcBorders>
-            <w:tcMar>
-              <w:top w:w="0" w:type="dxa"/>
-              <w:left w:w="108" w:type="dxa"/>
-              <w:bottom w:w="0" w:type="dxa"/>
-              <w:right w:w="108" w:type="dxa"/>
-            </w:tcMar>
-            <w:vAlign w:val="center"/>
-          </w:tcPr>
-          <w:p>
-            <w:pPr>
-              <w:jc w:val="center"/>
-              <w:rPr>
-                <w:rFonts w:ascii="Aptos" w:hAnsi="Aptos"/>
-                <w:b/>
-                <w:lang w:val="ro-RO" w:eastAsia="ro-RO"/>
-              </w:rPr>
-            </w:pPr>
-            <w:r>
-              <w:rPr>
-                <w:rFonts w:ascii="Aptos" w:hAnsi="Aptos"/>
-                <w:b/>
-                <w:lang w:val="ro-RO" w:eastAsia="ro-RO"/>
-              </w:rPr>
-              <w:t>${</w:t>
-            </w:r>
-            <w:proofErr w:type="spellStart"/>
-            <w:r>
-              <w:rPr>
-                <w:rFonts w:ascii="Aptos" w:hAnsi="Aptos"/>
-                <w:b/>
-                <w:lang w:val="ro-RO" w:eastAsia="ro-RO"/>
-              </w:rPr>
-              <w:t>contractDate</w:t>
-            </w:r>
-            <w:proofErr w:type="spellEnd"/>
-            <w:r>
-              <w:rPr>
-                <w:rFonts w:ascii="Aptos" w:hAnsi="Aptos"/>
-                <w:b/>
-                <w:lang w:val="ro-RO" w:eastAsia="ro-RO"/>
-              </w:rPr>
-              <w:t>}</w:t>
+              <w:t>${serialNumber2}</w:t>
             </w:r>
           </w:p>
         </w:tc>
@@ -1272,7 +900,7 @@
         </w:tc>
         <w:tc>
           <w:tcPr>
-            <w:tcW w:w="2126" w:type="dxa"/>
+            <w:tcW w:w="4678" w:type="dxa"/>
             <w:tcBorders>
               <w:top w:val="single" w:sz="4" w:space="0" w:color="000000"/>
               <w:left w:val="single" w:sz="4" w:space="0" w:color="000000"/>
@@ -1300,130 +928,7 @@
                 <w:b/>
                 <w:lang w:val="ro-RO" w:eastAsia="ro-RO"/>
               </w:rPr>
-              <w:t>${serialNumber</w:t>
-            </w:r>
-            <w:r>
-              <w:rPr>
-                <w:rFonts w:ascii="Aptos" w:hAnsi="Aptos"/>
-                <w:b/>
-                <w:lang w:val="ro-RO" w:eastAsia="ro-RO"/>
-              </w:rPr>
-              <w:t>3</w:t>
-            </w:r>
-            <w:r>
-              <w:rPr>
-                <w:rFonts w:ascii="Aptos" w:hAnsi="Aptos"/>
-                <w:b/>
-                <w:lang w:val="ro-RO" w:eastAsia="ro-RO"/>
-              </w:rPr>
-              <w:t>}</w:t>
-            </w:r>
-          </w:p>
-        </w:tc>
-        <w:tc>
-          <w:tcPr>
-            <w:tcW w:w="1089" w:type="dxa"/>
-            <w:tcBorders>
-              <w:top w:val="single" w:sz="4" w:space="0" w:color="000000"/>
-              <w:left w:val="single" w:sz="4" w:space="0" w:color="000000"/>
-              <w:bottom w:val="single" w:sz="4" w:space="0" w:color="000000"/>
-              <w:right w:val="single" w:sz="4" w:space="0" w:color="000000"/>
-            </w:tcBorders>
-            <w:tcMar>
-              <w:top w:w="0" w:type="dxa"/>
-              <w:left w:w="108" w:type="dxa"/>
-              <w:bottom w:w="0" w:type="dxa"/>
-              <w:right w:w="108" w:type="dxa"/>
-            </w:tcMar>
-            <w:vAlign w:val="center"/>
-          </w:tcPr>
-          <w:p>
-            <w:pPr>
-              <w:rPr>
-                <w:rFonts w:ascii="Aptos" w:hAnsi="Aptos"/>
-                <w:b/>
-                <w:lang w:val="ro-RO" w:eastAsia="ro-RO"/>
-              </w:rPr>
-            </w:pPr>
-            <w:r>
-              <w:rPr>
-                <w:rFonts w:ascii="Aptos" w:hAnsi="Aptos"/>
-                <w:b/>
-                <w:lang w:val="ro-RO" w:eastAsia="ro-RO"/>
-              </w:rPr>
-              <w:t>${</w:t>
-            </w:r>
-            <w:proofErr w:type="spellStart"/>
-            <w:r>
-              <w:rPr>
-                <w:rFonts w:ascii="Aptos" w:hAnsi="Aptos"/>
-                <w:b/>
-                <w:lang w:val="ro-RO" w:eastAsia="ro-RO"/>
-              </w:rPr>
-              <w:t>numberOfContract</w:t>
-            </w:r>
-            <w:proofErr w:type="spellEnd"/>
-            <w:r>
-              <w:rPr>
-                <w:rFonts w:ascii="Aptos" w:hAnsi="Aptos"/>
-                <w:b/>
-                <w:lang w:val="ro-RO" w:eastAsia="ro-RO"/>
-              </w:rPr>
-              <w:t>}</w:t>
-            </w:r>
-          </w:p>
-        </w:tc>
-        <w:tc>
-          <w:tcPr>
-            <w:tcW w:w="1576" w:type="dxa"/>
-            <w:tcBorders>
-              <w:top w:val="single" w:sz="4" w:space="0" w:color="000000"/>
-              <w:left w:val="single" w:sz="4" w:space="0" w:color="000000"/>
-              <w:bottom w:val="single" w:sz="4" w:space="0" w:color="000000"/>
-              <w:right w:val="single" w:sz="4" w:space="0" w:color="000000"/>
-            </w:tcBorders>
-            <w:tcMar>
-              <w:top w:w="0" w:type="dxa"/>
-              <w:left w:w="108" w:type="dxa"/>
-              <w:bottom w:w="0" w:type="dxa"/>
-              <w:right w:w="108" w:type="dxa"/>
-            </w:tcMar>
-            <w:vAlign w:val="center"/>
-          </w:tcPr>
-          <w:p>
-            <w:pPr>
-              <w:jc w:val="center"/>
-              <w:rPr>
-                <w:rFonts w:ascii="Aptos" w:hAnsi="Aptos"/>
-                <w:b/>
-                <w:lang w:val="ro-RO" w:eastAsia="ro-RO"/>
-              </w:rPr>
-            </w:pPr>
-            <w:r>
-              <w:rPr>
-                <w:rFonts w:ascii="Aptos" w:hAnsi="Aptos"/>
-                <w:b/>
-                <w:lang w:val="ro-RO" w:eastAsia="ro-RO"/>
-              </w:rPr>
-              <w:t>${</w:t>
-            </w:r>
-            <w:proofErr w:type="spellStart"/>
-            <w:r>
-              <w:rPr>
-                <w:rFonts w:ascii="Aptos" w:hAnsi="Aptos"/>
-                <w:b/>
-                <w:lang w:val="ro-RO" w:eastAsia="ro-RO"/>
-              </w:rPr>
-              <w:t>contractDate</w:t>
-            </w:r>
-            <w:proofErr w:type="spellEnd"/>
-            <w:r>
-              <w:rPr>
-                <w:rFonts w:ascii="Aptos" w:hAnsi="Aptos"/>
-                <w:b/>
-                <w:lang w:val="ro-RO" w:eastAsia="ro-RO"/>
-              </w:rPr>
-              <w:t>}</w:t>
+              <w:t>${serialNumber3}</w:t>
             </w:r>
           </w:p>
         </w:tc>
@@ -1546,7 +1051,7 @@
         </w:tc>
         <w:tc>
           <w:tcPr>
-            <w:tcW w:w="2126" w:type="dxa"/>
+            <w:tcW w:w="4678" w:type="dxa"/>
             <w:tcBorders>
               <w:top w:val="single" w:sz="4" w:space="0" w:color="000000"/>
               <w:left w:val="single" w:sz="4" w:space="0" w:color="000000"/>
@@ -1574,130 +1079,7 @@
                 <w:b/>
                 <w:lang w:val="ro-RO" w:eastAsia="ro-RO"/>
               </w:rPr>
-              <w:t>${serialNumber</w:t>
-            </w:r>
-            <w:r>
-              <w:rPr>
-                <w:rFonts w:ascii="Aptos" w:hAnsi="Aptos"/>
-                <w:b/>
-                <w:lang w:val="ro-RO" w:eastAsia="ro-RO"/>
-              </w:rPr>
-              <w:t>4</w:t>
-            </w:r>
-            <w:r>
-              <w:rPr>
-                <w:rFonts w:ascii="Aptos" w:hAnsi="Aptos"/>
-                <w:b/>
-                <w:lang w:val="ro-RO" w:eastAsia="ro-RO"/>
-              </w:rPr>
-              <w:t>}</w:t>
-            </w:r>
-          </w:p>
-        </w:tc>
-        <w:tc>
-          <w:tcPr>
-            <w:tcW w:w="1089" w:type="dxa"/>
-            <w:tcBorders>
-              <w:top w:val="single" w:sz="4" w:space="0" w:color="000000"/>
-              <w:left w:val="single" w:sz="4" w:space="0" w:color="000000"/>
-              <w:bottom w:val="single" w:sz="4" w:space="0" w:color="000000"/>
-              <w:right w:val="single" w:sz="4" w:space="0" w:color="000000"/>
-            </w:tcBorders>
-            <w:tcMar>
-              <w:top w:w="0" w:type="dxa"/>
-              <w:left w:w="108" w:type="dxa"/>
-              <w:bottom w:w="0" w:type="dxa"/>
-              <w:right w:w="108" w:type="dxa"/>
-            </w:tcMar>
-            <w:vAlign w:val="center"/>
-          </w:tcPr>
-          <w:p>
-            <w:pPr>
-              <w:rPr>
-                <w:rFonts w:ascii="Aptos" w:hAnsi="Aptos"/>
-                <w:b/>
-                <w:lang w:val="ro-RO" w:eastAsia="ro-RO"/>
-              </w:rPr>
-            </w:pPr>
-            <w:r>
-              <w:rPr>
-                <w:rFonts w:ascii="Aptos" w:hAnsi="Aptos"/>
-                <w:b/>
-                <w:lang w:val="ro-RO" w:eastAsia="ro-RO"/>
-              </w:rPr>
-              <w:t>${</w:t>
-            </w:r>
-            <w:proofErr w:type="spellStart"/>
-            <w:r>
-              <w:rPr>
-                <w:rFonts w:ascii="Aptos" w:hAnsi="Aptos"/>
-                <w:b/>
-                <w:lang w:val="ro-RO" w:eastAsia="ro-RO"/>
-              </w:rPr>
-              <w:t>numberOfContract</w:t>
-            </w:r>
-            <w:proofErr w:type="spellEnd"/>
-            <w:r>
-              <w:rPr>
-                <w:rFonts w:ascii="Aptos" w:hAnsi="Aptos"/>
-                <w:b/>
-                <w:lang w:val="ro-RO" w:eastAsia="ro-RO"/>
-              </w:rPr>
-              <w:t>}</w:t>
-            </w:r>
-          </w:p>
-        </w:tc>
-        <w:tc>
-          <w:tcPr>
-            <w:tcW w:w="1576" w:type="dxa"/>
-            <w:tcBorders>
-              <w:top w:val="single" w:sz="4" w:space="0" w:color="000000"/>
-              <w:left w:val="single" w:sz="4" w:space="0" w:color="000000"/>
-              <w:bottom w:val="single" w:sz="4" w:space="0" w:color="000000"/>
-              <w:right w:val="single" w:sz="4" w:space="0" w:color="000000"/>
-            </w:tcBorders>
-            <w:tcMar>
-              <w:top w:w="0" w:type="dxa"/>
-              <w:left w:w="108" w:type="dxa"/>
-              <w:bottom w:w="0" w:type="dxa"/>
-              <w:right w:w="108" w:type="dxa"/>
-            </w:tcMar>
-            <w:vAlign w:val="center"/>
-          </w:tcPr>
-          <w:p>
-            <w:pPr>
-              <w:jc w:val="center"/>
-              <w:rPr>
-                <w:rFonts w:ascii="Aptos" w:hAnsi="Aptos"/>
-                <w:b/>
-                <w:lang w:val="ro-RO" w:eastAsia="ro-RO"/>
-              </w:rPr>
-            </w:pPr>
-            <w:r>
-              <w:rPr>
-                <w:rFonts w:ascii="Aptos" w:hAnsi="Aptos"/>
-                <w:b/>
-                <w:lang w:val="ro-RO" w:eastAsia="ro-RO"/>
-              </w:rPr>
-              <w:t>${</w:t>
-            </w:r>
-            <w:proofErr w:type="spellStart"/>
-            <w:r>
-              <w:rPr>
-                <w:rFonts w:ascii="Aptos" w:hAnsi="Aptos"/>
-                <w:b/>
-                <w:lang w:val="ro-RO" w:eastAsia="ro-RO"/>
-              </w:rPr>
-              <w:t>contractDate</w:t>
-            </w:r>
-            <w:proofErr w:type="spellEnd"/>
-            <w:r>
-              <w:rPr>
-                <w:rFonts w:ascii="Aptos" w:hAnsi="Aptos"/>
-                <w:b/>
-                <w:lang w:val="ro-RO" w:eastAsia="ro-RO"/>
-              </w:rPr>
-              <w:t>}</w:t>
+              <w:t>${serialNumber4}</w:t>
             </w:r>
           </w:p>
         </w:tc>
@@ -1820,7 +1202,7 @@
         </w:tc>
         <w:tc>
           <w:tcPr>
-            <w:tcW w:w="2126" w:type="dxa"/>
+            <w:tcW w:w="4678" w:type="dxa"/>
             <w:tcBorders>
               <w:top w:val="single" w:sz="4" w:space="0" w:color="000000"/>
               <w:left w:val="single" w:sz="4" w:space="0" w:color="000000"/>
@@ -1848,130 +1230,7 @@
                 <w:b/>
                 <w:lang w:val="ro-RO" w:eastAsia="ro-RO"/>
               </w:rPr>
-              <w:t>${serialNumber</w:t>
-            </w:r>
-            <w:r>
-              <w:rPr>
-                <w:rFonts w:ascii="Aptos" w:hAnsi="Aptos"/>
-                <w:b/>
-                <w:lang w:val="ro-RO" w:eastAsia="ro-RO"/>
-              </w:rPr>
-              <w:t>5</w:t>
-            </w:r>
-            <w:r>
-              <w:rPr>
-                <w:rFonts w:ascii="Aptos" w:hAnsi="Aptos"/>
-                <w:b/>
-                <w:lang w:val="ro-RO" w:eastAsia="ro-RO"/>
-              </w:rPr>
-              <w:t>}</w:t>
-            </w:r>
-          </w:p>
-        </w:tc>
-        <w:tc>
-          <w:tcPr>
-            <w:tcW w:w="1089" w:type="dxa"/>
-            <w:tcBorders>
-              <w:top w:val="single" w:sz="4" w:space="0" w:color="000000"/>
-              <w:left w:val="single" w:sz="4" w:space="0" w:color="000000"/>
-              <w:bottom w:val="single" w:sz="4" w:space="0" w:color="000000"/>
-              <w:right w:val="single" w:sz="4" w:space="0" w:color="000000"/>
-            </w:tcBorders>
-            <w:tcMar>
-              <w:top w:w="0" w:type="dxa"/>
-              <w:left w:w="108" w:type="dxa"/>
-              <w:bottom w:w="0" w:type="dxa"/>
-              <w:right w:w="108" w:type="dxa"/>
-            </w:tcMar>
-            <w:vAlign w:val="center"/>
-          </w:tcPr>
-          <w:p>
-            <w:pPr>
-              <w:rPr>
-                <w:rFonts w:ascii="Aptos" w:hAnsi="Aptos"/>
-                <w:b/>
-                <w:lang w:val="ro-RO" w:eastAsia="ro-RO"/>
-              </w:rPr>
-            </w:pPr>
-            <w:r>
-              <w:rPr>
-                <w:rFonts w:ascii="Aptos" w:hAnsi="Aptos"/>
-                <w:b/>
-                <w:lang w:val="ro-RO" w:eastAsia="ro-RO"/>
-              </w:rPr>
-              <w:t>${</w:t>
-            </w:r>
-            <w:proofErr w:type="spellStart"/>
-            <w:r>
-              <w:rPr>
-                <w:rFonts w:ascii="Aptos" w:hAnsi="Aptos"/>
-                <w:b/>
-                <w:lang w:val="ro-RO" w:eastAsia="ro-RO"/>
-              </w:rPr>
-              <w:t>numberOfContract</w:t>
-            </w:r>
-            <w:proofErr w:type="spellEnd"/>
-            <w:r>
-              <w:rPr>
-                <w:rFonts w:ascii="Aptos" w:hAnsi="Aptos"/>
-                <w:b/>
-                <w:lang w:val="ro-RO" w:eastAsia="ro-RO"/>
-              </w:rPr>
-              <w:t>}</w:t>
-            </w:r>
-          </w:p>
-        </w:tc>
-        <w:tc>
-          <w:tcPr>
-            <w:tcW w:w="1576" w:type="dxa"/>
-            <w:tcBorders>
-              <w:top w:val="single" w:sz="4" w:space="0" w:color="000000"/>
-              <w:left w:val="single" w:sz="4" w:space="0" w:color="000000"/>
-              <w:bottom w:val="single" w:sz="4" w:space="0" w:color="000000"/>
-              <w:right w:val="single" w:sz="4" w:space="0" w:color="000000"/>
-            </w:tcBorders>
-            <w:tcMar>
-              <w:top w:w="0" w:type="dxa"/>
-              <w:left w:w="108" w:type="dxa"/>
-              <w:bottom w:w="0" w:type="dxa"/>
-              <w:right w:w="108" w:type="dxa"/>
-            </w:tcMar>
-            <w:vAlign w:val="center"/>
-          </w:tcPr>
-          <w:p>
-            <w:pPr>
-              <w:jc w:val="center"/>
-              <w:rPr>
-                <w:rFonts w:ascii="Aptos" w:hAnsi="Aptos"/>
-                <w:b/>
-                <w:lang w:val="ro-RO" w:eastAsia="ro-RO"/>
-              </w:rPr>
-            </w:pPr>
-            <w:r>
-              <w:rPr>
-                <w:rFonts w:ascii="Aptos" w:hAnsi="Aptos"/>
-                <w:b/>
-                <w:lang w:val="ro-RO" w:eastAsia="ro-RO"/>
-              </w:rPr>
-              <w:t>${</w:t>
-            </w:r>
-            <w:proofErr w:type="spellStart"/>
-            <w:r>
-              <w:rPr>
-                <w:rFonts w:ascii="Aptos" w:hAnsi="Aptos"/>
-                <w:b/>
-                <w:lang w:val="ro-RO" w:eastAsia="ro-RO"/>
-              </w:rPr>
-              <w:t>contractDate</w:t>
-            </w:r>
-            <w:proofErr w:type="spellEnd"/>
-            <w:r>
-              <w:rPr>
-                <w:rFonts w:ascii="Aptos" w:hAnsi="Aptos"/>
-                <w:b/>
-                <w:lang w:val="ro-RO" w:eastAsia="ro-RO"/>
-              </w:rPr>
-              <w:t>}</w:t>
+              <w:t>${serialNumber5}</w:t>
             </w:r>
           </w:p>
         </w:tc>
@@ -2094,7 +1353,7 @@
         </w:tc>
         <w:tc>
           <w:tcPr>
-            <w:tcW w:w="2126" w:type="dxa"/>
+            <w:tcW w:w="4678" w:type="dxa"/>
             <w:tcBorders>
               <w:top w:val="single" w:sz="4" w:space="0" w:color="000000"/>
               <w:left w:val="single" w:sz="4" w:space="0" w:color="000000"/>
@@ -2122,130 +1381,7 @@
                 <w:b/>
                 <w:lang w:val="ro-RO" w:eastAsia="ro-RO"/>
               </w:rPr>
-              <w:t>${serialNumber</w:t>
-            </w:r>
-            <w:r>
-              <w:rPr>
-                <w:rFonts w:ascii="Aptos" w:hAnsi="Aptos"/>
-                <w:b/>
-                <w:lang w:val="ro-RO" w:eastAsia="ro-RO"/>
-              </w:rPr>
-              <w:t>6</w:t>
-            </w:r>
-            <w:r>
-              <w:rPr>
-                <w:rFonts w:ascii="Aptos" w:hAnsi="Aptos"/>
-                <w:b/>
-                <w:lang w:val="ro-RO" w:eastAsia="ro-RO"/>
-              </w:rPr>
-              <w:t>}</w:t>
-            </w:r>
-          </w:p>
-        </w:tc>
-        <w:tc>
-          <w:tcPr>
-            <w:tcW w:w="1089" w:type="dxa"/>
-            <w:tcBorders>
-              <w:top w:val="single" w:sz="4" w:space="0" w:color="000000"/>
-              <w:left w:val="single" w:sz="4" w:space="0" w:color="000000"/>
-              <w:bottom w:val="single" w:sz="4" w:space="0" w:color="000000"/>
-              <w:right w:val="single" w:sz="4" w:space="0" w:color="000000"/>
-            </w:tcBorders>
-            <w:tcMar>
-              <w:top w:w="0" w:type="dxa"/>
-              <w:left w:w="108" w:type="dxa"/>
-              <w:bottom w:w="0" w:type="dxa"/>
-              <w:right w:w="108" w:type="dxa"/>
-            </w:tcMar>
-            <w:vAlign w:val="center"/>
-          </w:tcPr>
-          <w:p>
-            <w:pPr>
-              <w:rPr>
-                <w:rFonts w:ascii="Aptos" w:hAnsi="Aptos"/>
-                <w:b/>
-                <w:lang w:val="ro-RO" w:eastAsia="ro-RO"/>
-              </w:rPr>
-            </w:pPr>
-            <w:r>
-              <w:rPr>
-                <w:rFonts w:ascii="Aptos" w:hAnsi="Aptos"/>
-                <w:b/>
-                <w:lang w:val="ro-RO" w:eastAsia="ro-RO"/>
-              </w:rPr>
-              <w:t>${</w:t>
-            </w:r>
-            <w:proofErr w:type="spellStart"/>
-            <w:r>
-              <w:rPr>
-                <w:rFonts w:ascii="Aptos" w:hAnsi="Aptos"/>
-                <w:b/>
-                <w:lang w:val="ro-RO" w:eastAsia="ro-RO"/>
-              </w:rPr>
-              <w:t>numberOfContract</w:t>
-            </w:r>
-            <w:proofErr w:type="spellEnd"/>
-            <w:r>
-              <w:rPr>
-                <w:rFonts w:ascii="Aptos" w:hAnsi="Aptos"/>
-                <w:b/>
-                <w:lang w:val="ro-RO" w:eastAsia="ro-RO"/>
-              </w:rPr>
-              <w:t>}</w:t>
-            </w:r>
-          </w:p>
-        </w:tc>
-        <w:tc>
-          <w:tcPr>
-            <w:tcW w:w="1576" w:type="dxa"/>
-            <w:tcBorders>
-              <w:top w:val="single" w:sz="4" w:space="0" w:color="000000"/>
-              <w:left w:val="single" w:sz="4" w:space="0" w:color="000000"/>
-              <w:bottom w:val="single" w:sz="4" w:space="0" w:color="000000"/>
-              <w:right w:val="single" w:sz="4" w:space="0" w:color="000000"/>
-            </w:tcBorders>
-            <w:tcMar>
-              <w:top w:w="0" w:type="dxa"/>
-              <w:left w:w="108" w:type="dxa"/>
-              <w:bottom w:w="0" w:type="dxa"/>
-              <w:right w:w="108" w:type="dxa"/>
-            </w:tcMar>
-            <w:vAlign w:val="center"/>
-          </w:tcPr>
-          <w:p>
-            <w:pPr>
-              <w:jc w:val="center"/>
-              <w:rPr>
-                <w:rFonts w:ascii="Aptos" w:hAnsi="Aptos"/>
-                <w:b/>
-                <w:lang w:val="ro-RO" w:eastAsia="ro-RO"/>
-              </w:rPr>
-            </w:pPr>
-            <w:r>
-              <w:rPr>
-                <w:rFonts w:ascii="Aptos" w:hAnsi="Aptos"/>
-                <w:b/>
-                <w:lang w:val="ro-RO" w:eastAsia="ro-RO"/>
-              </w:rPr>
-              <w:t>${</w:t>
-            </w:r>
-            <w:proofErr w:type="spellStart"/>
-            <w:r>
-              <w:rPr>
-                <w:rFonts w:ascii="Aptos" w:hAnsi="Aptos"/>
-                <w:b/>
-                <w:lang w:val="ro-RO" w:eastAsia="ro-RO"/>
-              </w:rPr>
-              <w:t>contractDate</w:t>
-            </w:r>
-            <w:proofErr w:type="spellEnd"/>
-            <w:r>
-              <w:rPr>
-                <w:rFonts w:ascii="Aptos" w:hAnsi="Aptos"/>
-                <w:b/>
-                <w:lang w:val="ro-RO" w:eastAsia="ro-RO"/>
-              </w:rPr>
-              <w:t>}</w:t>
+              <w:t>${serialNumber6}</w:t>
             </w:r>
           </w:p>
         </w:tc>
@@ -2369,7 +1505,6 @@
                 <w:rFonts w:ascii="Aptos" w:hAnsi="Aptos"/>
                 <w:lang w:val="ro-RO" w:eastAsia="ro-RO"/>
               </w:rPr>
-              <w:lastRenderedPageBreak/>
               <w:t>Beneficiar</w:t>
             </w:r>
           </w:p>
@@ -2804,6 +1939,7 @@
           <w:bCs/>
           <w:lang w:val="pt-BR"/>
         </w:rPr>
+        <w:lastRenderedPageBreak/>
         <w:t xml:space="preserve"> </w:t>
       </w:r>
       <w:r>
@@ -4232,7 +3368,6 @@
           <w:color w:val="FF0000"/>
           <w:lang w:val="fr-FR"/>
         </w:rPr>
-        <w:lastRenderedPageBreak/>
         <w:t>În</w:t>
       </w:r>
       <w:proofErr w:type="spellEnd"/>
@@ -4623,59 +3758,8 @@
           <w:color w:val="FF0000"/>
           <w:lang w:val="fr-FR"/>
         </w:rPr>
-        <w:t xml:space="preserve"> </w:t>
-      </w:r>
-      <w:proofErr w:type="spellStart"/>
-      <w:r>
-        <w:rPr>
-          <w:rFonts w:ascii="Aptos" w:hAnsi="Aptos"/>
-          <w:i/>
-          <w:color w:val="FF0000"/>
-          <w:lang w:val="fr-FR"/>
-        </w:rPr>
-        <w:t>și</w:t>
-      </w:r>
-      <w:proofErr w:type="spellEnd"/>
-      <w:r>
-        <w:rPr>
-          <w:rFonts w:ascii="Aptos" w:hAnsi="Aptos"/>
-          <w:i/>
-          <w:color w:val="FF0000"/>
-          <w:lang w:val="fr-FR"/>
-        </w:rPr>
-        <w:t>/</w:t>
-      </w:r>
-      <w:proofErr w:type="spellStart"/>
-      <w:r>
-        <w:rPr>
-          <w:rFonts w:ascii="Aptos" w:hAnsi="Aptos"/>
-          <w:i/>
-          <w:color w:val="FF0000"/>
-          <w:lang w:val="fr-FR"/>
-        </w:rPr>
-        <w:t>sau</w:t>
-      </w:r>
-      <w:proofErr w:type="spellEnd"/>
-      <w:r>
-        <w:rPr>
-          <w:rFonts w:ascii="Aptos" w:hAnsi="Aptos"/>
-          <w:i/>
-          <w:color w:val="FF0000"/>
-          <w:lang w:val="fr-FR"/>
-        </w:rPr>
-        <w:t xml:space="preserve"> a </w:t>
-      </w:r>
-      <w:proofErr w:type="spellStart"/>
-      <w:r>
-        <w:rPr>
-          <w:rFonts w:ascii="Aptos" w:hAnsi="Aptos"/>
-          <w:i/>
-          <w:color w:val="FF0000"/>
-          <w:lang w:val="fr-FR"/>
-        </w:rPr>
-        <w:t>transportul</w:t>
-      </w:r>
-      <w:proofErr w:type="spellEnd"/>
+        <w:t xml:space="preserve"> și/sau a transportul</w:t>
+      </w:r>
     </w:p>
     <w:p>
       <w:pPr>
@@ -4749,7 +3833,16 @@
           <w:rFonts w:ascii="Aptos" w:hAnsi="Aptos"/>
           <w:lang w:val="pt-BR"/>
         </w:rPr>
-        <w:t xml:space="preserve">                                                                            ${customerName}</w:t>
+        <w:t xml:space="preserve">                                                                            </w:t>
+      </w:r>
+      <w:r>
+        <w:rPr>
+          <w:rFonts w:ascii="Aptos" w:hAnsi="Aptos"/>
+          <w:b/>
+          <w:bCs/>
+          <w:lang w:val="pt-BR"/>
+        </w:rPr>
+        <w:t>${customerName}</w:t>
       </w:r>
     </w:p>
     <w:bookmarkEnd w:id="1"/>
@@ -4927,13 +4020,42 @@
       <w:r>
         <w:rPr>
           <w:rFonts w:ascii="Aptos" w:hAnsi="Aptos"/>
+          <w:b/>
+          <w:bCs/>
           <w:lang w:val="pt-BR"/>
         </w:rPr>
+        <w:t>${signatureDate</w:t>
+      </w:r>
+      <w:r>
+        <w:rPr>
+          <w:rFonts w:ascii="Aptos" w:hAnsi="Aptos"/>
+          <w:b/>
+          <w:bCs/>
+          <w:lang w:val="pt-BR"/>
+        </w:rPr>
+        <w:t>}</w:t>
+      </w:r>
+      <w:r>
+        <w:rPr>
+          <w:rFonts w:ascii="Aptos" w:hAnsi="Aptos"/>
+          <w:lang w:val="pt-BR"/>
+        </w:rPr>
+        <w:t xml:space="preserve">                                                                                        Dată: </w:t>
+      </w:r>
+      <w:r>
+        <w:rPr>
+          <w:rFonts w:ascii="Aptos" w:hAnsi="Aptos"/>
+          <w:b/>
+          <w:bCs/>
+          <w:lang w:val="pt-BR"/>
+        </w:rPr>
         <w:t>${</w:t>
       </w:r>
       <w:r>
         <w:rPr>
           <w:rFonts w:ascii="Aptos" w:hAnsi="Aptos"/>
+          <w:b/>
+          <w:bCs/>
           <w:lang w:val="pt-BR"/>
         </w:rPr>
         <w:t>signatureDate</w:t>
@@ -4941,20 +4063,8 @@
       <w:r>
         <w:rPr>
           <w:rFonts w:ascii="Aptos" w:hAnsi="Aptos"/>
-          <w:lang w:val="pt-BR"/>
-        </w:rPr>
-        <w:t>}                                                                                        Dată: ${</w:t>
-      </w:r>
-      <w:r>
-        <w:rPr>
-          <w:rFonts w:ascii="Aptos" w:hAnsi="Aptos"/>
-          <w:lang w:val="pt-BR"/>
-        </w:rPr>
-        <w:t>signatureDate</w:t>
-      </w:r>
-      <w:r>
-        <w:rPr>
-          <w:rFonts w:ascii="Aptos" w:hAnsi="Aptos"/>
+          <w:b/>
+          <w:bCs/>
           <w:lang w:val="pt-BR"/>
         </w:rPr>
         <w:t>}</w:t>

</xml_diff>

<commit_message>
am adus modificari formularului de documente si clasei Equipment (s-a adaugat field-uri
</commit_message>
<xml_diff>
--- a/ServiceApp/src/main/resources/templates/certificat_garantie.docx
+++ b/ServiceApp/src/main/resources/templates/certificat_garantie.docx
@@ -1670,6 +1670,25 @@
               <w:t>}</w:t>
             </w:r>
           </w:p>
+          <w:p>
+            <w:pPr>
+              <w:rPr>
+                <w:rFonts w:ascii="Aptos" w:hAnsi="Aptos"/>
+                <w:b/>
+                <w:bCs/>
+                <w:lang w:val="ro-RO" w:eastAsia="ro-RO"/>
+              </w:rPr>
+            </w:pPr>
+            <w:r>
+              <w:rPr>
+                <w:rFonts w:ascii="Aptos" w:hAnsi="Aptos"/>
+                <w:b/>
+                <w:bCs/>
+                <w:lang w:val="ro-RO" w:eastAsia="ro-RO"/>
+              </w:rPr>
+              <w:t>C.U.I.: ${cui}</w:t>
+            </w:r>
+          </w:p>
         </w:tc>
         <w:tc>
           <w:tcPr>
@@ -1905,6 +1924,24 @@
         <w:ind w:firstLine="720"/>
         <w:rPr>
           <w:rFonts w:ascii="Aptos" w:hAnsi="Aptos"/>
+          <w:b/>
+        </w:rPr>
+      </w:pPr>
+    </w:p>
+    <w:p>
+      <w:pPr>
+        <w:ind w:firstLine="720"/>
+        <w:rPr>
+          <w:rFonts w:ascii="Aptos" w:hAnsi="Aptos"/>
+          <w:b/>
+        </w:rPr>
+      </w:pPr>
+    </w:p>
+    <w:p>
+      <w:pPr>
+        <w:ind w:firstLine="720"/>
+        <w:rPr>
+          <w:rFonts w:ascii="Aptos" w:hAnsi="Aptos"/>
           <w:lang w:val="pt-BR"/>
         </w:rPr>
       </w:pPr>
@@ -1939,7 +1976,6 @@
           <w:bCs/>
           <w:lang w:val="pt-BR"/>
         </w:rPr>
-        <w:lastRenderedPageBreak/>
         <w:t xml:space="preserve"> </w:t>
       </w:r>
       <w:r>
@@ -1975,6 +2011,120 @@
           <w:lang w:val="pt-BR"/>
         </w:rPr>
         <w:t xml:space="preserve">de la data instalării </w:t>
+      </w:r>
+    </w:p>
+    <w:p>
+      <w:pPr>
+        <w:pStyle w:val="Listparagraf"/>
+        <w:numPr>
+          <w:ilvl w:val="0"/>
+          <w:numId w:val="1"/>
+        </w:numPr>
+        <w:suppressAutoHyphens/>
+        <w:autoSpaceDN w:val="0"/>
+        <w:jc w:val="both"/>
+        <w:rPr>
+          <w:rFonts w:ascii="Aptos" w:hAnsi="Aptos"/>
+          <w:b/>
+          <w:bCs/>
+          <w:lang w:val="ro-RO"/>
+        </w:rPr>
+      </w:pPr>
+      <w:r>
+        <w:rPr>
+          <w:rFonts w:ascii="Aptos" w:hAnsi="Aptos"/>
+          <w:b/>
+          <w:bCs/>
+        </w:rPr>
+        <w:t>${</w:t>
+      </w:r>
+      <w:proofErr w:type="spellStart"/>
+      <w:r>
+        <w:rPr>
+          <w:rFonts w:ascii="Aptos" w:hAnsi="Aptos"/>
+          <w:b/>
+          <w:bCs/>
+          <w:lang w:val="ro-RO"/>
+        </w:rPr>
+        <w:t>monthOfWarrantyHandPieces</w:t>
+      </w:r>
+      <w:proofErr w:type="spellEnd"/>
+      <w:r>
+        <w:rPr>
+          <w:rFonts w:ascii="Aptos" w:hAnsi="Aptos"/>
+          <w:b/>
+          <w:bCs/>
+          <w:lang w:val="ro-RO"/>
+        </w:rPr>
+        <w:t>} luni</w:t>
+      </w:r>
+      <w:r>
+        <w:rPr>
+          <w:rFonts w:ascii="Aptos" w:hAnsi="Aptos"/>
+          <w:lang w:val="ro-RO"/>
+        </w:rPr>
+        <w:t xml:space="preserve">, pentru piesele </w:t>
+      </w:r>
+      <w:proofErr w:type="spellStart"/>
+      <w:r>
+        <w:rPr>
+          <w:rFonts w:ascii="Aptos" w:hAnsi="Aptos"/>
+          <w:lang w:val="ro-RO"/>
+        </w:rPr>
+        <w:t>aditionale</w:t>
+      </w:r>
+      <w:proofErr w:type="spellEnd"/>
+      <w:r>
+        <w:rPr>
+          <w:rFonts w:ascii="Aptos" w:hAnsi="Aptos"/>
+          <w:lang w:val="ro-RO"/>
+        </w:rPr>
+        <w:t xml:space="preserve"> cu seriile:</w:t>
+      </w:r>
+    </w:p>
+    <w:p>
+      <w:pPr>
+        <w:pStyle w:val="Listparagraf"/>
+        <w:suppressAutoHyphens/>
+        <w:autoSpaceDN w:val="0"/>
+        <w:ind w:left="1512"/>
+        <w:jc w:val="both"/>
+        <w:rPr>
+          <w:rFonts w:ascii="Aptos" w:hAnsi="Aptos"/>
+          <w:b/>
+          <w:lang w:val="ro-RO" w:eastAsia="ro-RO"/>
+        </w:rPr>
+      </w:pPr>
+      <w:r>
+        <w:rPr>
+          <w:rFonts w:ascii="Aptos" w:hAnsi="Aptos"/>
+          <w:b/>
+          <w:lang w:val="ro-RO" w:eastAsia="ro-RO"/>
+        </w:rPr>
+        <w:t>${serialNumber1}, ${serialNumber2}, ${serialNumber3}, ${serialNumber4},</w:t>
+      </w:r>
+    </w:p>
+    <w:p>
+      <w:pPr>
+        <w:pStyle w:val="Listparagraf"/>
+        <w:suppressAutoHyphens/>
+        <w:autoSpaceDN w:val="0"/>
+        <w:ind w:left="1512"/>
+        <w:jc w:val="both"/>
+        <w:rPr>
+          <w:rFonts w:ascii="Aptos" w:hAnsi="Aptos"/>
+          <w:b/>
+          <w:bCs/>
+          <w:lang w:val="ro-RO"/>
+        </w:rPr>
+      </w:pPr>
+      <w:r>
+        <w:rPr>
+          <w:rFonts w:ascii="Aptos" w:hAnsi="Aptos"/>
+          <w:b/>
+          <w:lang w:val="ro-RO" w:eastAsia="ro-RO"/>
+        </w:rPr>
+        <w:t>${serialNumber5}, ${serialNumber6}</w:t>
       </w:r>
     </w:p>
     <w:p>
@@ -1983,15 +2133,31 @@
         <w:jc w:val="both"/>
         <w:rPr>
           <w:rFonts w:ascii="Aptos" w:hAnsi="Aptos"/>
-          <w:lang w:val="pt-BR"/>
+          <w:lang w:val="ro-RO"/>
         </w:rPr>
       </w:pPr>
       <w:r>
         <w:rPr>
           <w:rFonts w:ascii="Aptos" w:hAnsi="Aptos"/>
-          <w:lang w:val="pt-BR"/>
-        </w:rPr>
-        <w:t xml:space="preserve">Produsul prezintă garanție pentru acele manifestări datorate defectelor de fabricație sau viciilor ascunse, cu condiția respectării stricte a recomandărilor de depozitare, punere în funcțiune, exploatare şi întreținere, prevăzute în manualul sau instrucțiunile de utilizare primite o dată cu aparatul.                                                                                                                                                                                                  </w:t>
+          <w:lang w:val="ro-RO"/>
+        </w:rPr>
+        <w:t xml:space="preserve">Produsul prezintă garanție pentru acele manifestări datorate defectelor de fabricație sau viciilor ascunse, cu condiția respectării stricte a recomandărilor de depozitare, punere în funcțiune, exploatare </w:t>
+      </w:r>
+      <w:proofErr w:type="spellStart"/>
+      <w:r>
+        <w:rPr>
+          <w:rFonts w:ascii="Aptos" w:hAnsi="Aptos"/>
+          <w:lang w:val="ro-RO"/>
+        </w:rPr>
+        <w:t>şi</w:t>
+      </w:r>
+      <w:proofErr w:type="spellEnd"/>
+      <w:r>
+        <w:rPr>
+          <w:rFonts w:ascii="Aptos" w:hAnsi="Aptos"/>
+          <w:lang w:val="ro-RO"/>
+        </w:rPr>
+        <w:t xml:space="preserve"> întreținere, prevăzute în manualul sau instrucțiunile de utilizare primite o dată cu aparatul.                                                                                                                                                                                                  </w:t>
       </w:r>
     </w:p>
     <w:p>
@@ -3368,6 +3534,7 @@
           <w:color w:val="FF0000"/>
           <w:lang w:val="fr-FR"/>
         </w:rPr>
+        <w:lastRenderedPageBreak/>
         <w:t>În</w:t>
       </w:r>
       <w:proofErr w:type="spellEnd"/>
@@ -3758,8 +3925,59 @@
           <w:color w:val="FF0000"/>
           <w:lang w:val="fr-FR"/>
         </w:rPr>
-        <w:t xml:space="preserve"> și/sau a transportul</w:t>
-      </w:r>
+        <w:t xml:space="preserve"> </w:t>
+      </w:r>
+      <w:proofErr w:type="spellStart"/>
+      <w:r>
+        <w:rPr>
+          <w:rFonts w:ascii="Aptos" w:hAnsi="Aptos"/>
+          <w:i/>
+          <w:color w:val="FF0000"/>
+          <w:lang w:val="fr-FR"/>
+        </w:rPr>
+        <w:t>și</w:t>
+      </w:r>
+      <w:proofErr w:type="spellEnd"/>
+      <w:r>
+        <w:rPr>
+          <w:rFonts w:ascii="Aptos" w:hAnsi="Aptos"/>
+          <w:i/>
+          <w:color w:val="FF0000"/>
+          <w:lang w:val="fr-FR"/>
+        </w:rPr>
+        <w:t>/</w:t>
+      </w:r>
+      <w:proofErr w:type="spellStart"/>
+      <w:r>
+        <w:rPr>
+          <w:rFonts w:ascii="Aptos" w:hAnsi="Aptos"/>
+          <w:i/>
+          <w:color w:val="FF0000"/>
+          <w:lang w:val="fr-FR"/>
+        </w:rPr>
+        <w:t>sau</w:t>
+      </w:r>
+      <w:proofErr w:type="spellEnd"/>
+      <w:r>
+        <w:rPr>
+          <w:rFonts w:ascii="Aptos" w:hAnsi="Aptos"/>
+          <w:i/>
+          <w:color w:val="FF0000"/>
+          <w:lang w:val="fr-FR"/>
+        </w:rPr>
+        <w:t xml:space="preserve"> a </w:t>
+      </w:r>
+      <w:proofErr w:type="spellStart"/>
+      <w:r>
+        <w:rPr>
+          <w:rFonts w:ascii="Aptos" w:hAnsi="Aptos"/>
+          <w:i/>
+          <w:color w:val="FF0000"/>
+          <w:lang w:val="fr-FR"/>
+        </w:rPr>
+        <w:t>transportul</w:t>
+      </w:r>
+      <w:proofErr w:type="spellEnd"/>
     </w:p>
     <w:p>
       <w:pPr>

</xml_diff>